<commit_message>
Clean up IHME files; Life tables work
</commit_message>
<xml_diff>
--- a/myUpstream/lifeTables/code/LE code structure.docx
+++ b/myUpstream/lifeTables/code/LE code structure.docx
@@ -4,9 +4,1065 @@
   <w:body>
     <w:p>
       <w:pPr>
+        <w:rPr>
+          <w:b/>
+          <w:bCs/>
+        </w:rPr>
+      </w:pPr>
+    </w:p>
+    <w:p>
+      <w:pPr>
         <w:pStyle w:val="ListParagraph"/>
         <w:numPr>
           <w:ilvl w:val="0"/>
+          <w:numId w:val="3"/>
+        </w:numPr>
+      </w:pPr>
+      <w:r>
+        <w:t>HPI timeline?</w:t>
+      </w:r>
+    </w:p>
+    <w:p>
+      <w:pPr>
+        <w:pStyle w:val="ListParagraph"/>
+        <w:numPr>
+          <w:ilvl w:val="0"/>
+          <w:numId w:val="3"/>
+        </w:numPr>
+      </w:pPr>
+      <w:r>
+        <w:t>Comparing multiple life expectancy “functions” including “ours” and from other packages</w:t>
+      </w:r>
+    </w:p>
+    <w:p>
+      <w:pPr>
+        <w:pStyle w:val="ListParagraph"/>
+        <w:numPr>
+          <w:ilvl w:val="0"/>
+          <w:numId w:val="3"/>
+        </w:numPr>
+      </w:pPr>
+      <w:r>
+        <w:t>Age groups</w:t>
+      </w:r>
+    </w:p>
+    <w:p>
+      <w:pPr>
+        <w:pStyle w:val="ListParagraph"/>
+        <w:numPr>
+          <w:ilvl w:val="1"/>
+          <w:numId w:val="3"/>
+        </w:numPr>
+      </w:pPr>
+      <w:r>
+        <w:t>US</w:t>
+      </w:r>
+      <w:r>
+        <w:t>A</w:t>
+      </w:r>
+      <w:r>
+        <w:t>-LEEP</w:t>
+      </w:r>
+    </w:p>
+    <w:p>
+      <w:pPr>
+        <w:pStyle w:val="ListParagraph"/>
+        <w:numPr>
+          <w:ilvl w:val="2"/>
+          <w:numId w:val="3"/>
+        </w:numPr>
+      </w:pPr>
+      <w:r>
+        <w:t>11 age groups, 0, 1-4, 5-14, …. 75-84, 85+</w:t>
+      </w:r>
+    </w:p>
+    <w:p>
+      <w:pPr>
+        <w:pStyle w:val="ListParagraph"/>
+        <w:numPr>
+          <w:ilvl w:val="2"/>
+          <w:numId w:val="3"/>
+        </w:numPr>
+      </w:pPr>
+      <w:r>
+        <w:t xml:space="preserve">2010 decennial </w:t>
+      </w:r>
+      <w:r>
+        <w:t xml:space="preserve">+ </w:t>
+      </w:r>
+      <w:r>
+        <w:t>2011-2015 ACS</w:t>
+      </w:r>
+      <w:r>
+        <w:t>; ACS does not have 0 separated out from 1-4?</w:t>
+      </w:r>
+    </w:p>
+    <w:p>
+      <w:pPr>
+        <w:pStyle w:val="ListParagraph"/>
+        <w:numPr>
+          <w:ilvl w:val="1"/>
+          <w:numId w:val="3"/>
+        </w:numPr>
+      </w:pPr>
+      <w:r>
+        <w:t>(</w:t>
+      </w:r>
+      <w:r>
+        <w:t>CCB county – 19 age groups</w:t>
+      </w:r>
+      <w:r>
+        <w:t>)</w:t>
+      </w:r>
+    </w:p>
+    <w:p>
+      <w:pPr>
+        <w:pStyle w:val="ListParagraph"/>
+        <w:numPr>
+          <w:ilvl w:val="1"/>
+          <w:numId w:val="3"/>
+        </w:numPr>
+      </w:pPr>
+      <w:r>
+        <w:t>(</w:t>
+      </w:r>
+      <w:r>
+        <w:t>MSSA – 18 age groups (0 and 1-4 combined)</w:t>
+      </w:r>
+      <w:r>
+        <w:t>)</w:t>
+      </w:r>
+    </w:p>
+    <w:p>
+      <w:pPr>
+        <w:pStyle w:val="ListParagraph"/>
+        <w:numPr>
+          <w:ilvl w:val="0"/>
+          <w:numId w:val="3"/>
+        </w:numPr>
+      </w:pPr>
+      <w:r>
+        <w:t>Exact “Met the mortality schedule criterion” approach</w:t>
+      </w:r>
+      <w:r>
+        <w:t xml:space="preserve"> unclear</w:t>
+      </w:r>
+      <w:r>
+        <w:t xml:space="preserve"> </w:t>
+      </w:r>
+    </w:p>
+    <w:p>
+      <w:pPr>
+        <w:pStyle w:val="ListParagraph"/>
+        <w:numPr>
+          <w:ilvl w:val="0"/>
+          <w:numId w:val="3"/>
+        </w:numPr>
+      </w:pPr>
+      <w:r>
+        <w:t>Starting replication of modeling to fill in tracts with any 0 deaths in any age group</w:t>
+      </w:r>
+      <w:r>
+        <w:t xml:space="preserve"> </w:t>
+      </w:r>
+    </w:p>
+    <w:p>
+      <w:pPr>
+        <w:pStyle w:val="ListParagraph"/>
+        <w:numPr>
+          <w:ilvl w:val="1"/>
+          <w:numId w:val="3"/>
+        </w:numPr>
+      </w:pPr>
+      <w:r>
+        <w:t>Using 2010 tracts and 2015-2019 ACS data for now</w:t>
+      </w:r>
+    </w:p>
+    <w:p>
+      <w:pPr>
+        <w:pStyle w:val="ListParagraph"/>
+        <w:numPr>
+          <w:ilvl w:val="0"/>
+          <w:numId w:val="3"/>
+        </w:numPr>
+      </w:pPr>
+      <w:r>
+        <w:t xml:space="preserve">Little work on 2010 to 2020 tract mapping </w:t>
+      </w:r>
+    </w:p>
+    <w:p>
+      <w:pPr>
+        <w:pStyle w:val="ListParagraph"/>
+        <w:numPr>
+          <w:ilvl w:val="1"/>
+          <w:numId w:val="3"/>
+        </w:numPr>
+      </w:pPr>
+      <w:hyperlink r:id="rId5" w:history="1">
+        <w:r>
+          <w:rPr>
+            <w:rStyle w:val="Hyperlink"/>
+          </w:rPr>
+          <w:t>https://www.nhgis.org/geographic-crosswalks</w:t>
+        </w:r>
+      </w:hyperlink>
+    </w:p>
+    <w:p>
+      <w:pPr>
+        <w:pStyle w:val="ListParagraph"/>
+        <w:numPr>
+          <w:ilvl w:val="0"/>
+          <w:numId w:val="3"/>
+        </w:numPr>
+      </w:pPr>
+      <w:r>
+        <w:t>No review yet of nearest neighbor methods</w:t>
+      </w:r>
+    </w:p>
+    <w:p>
+      <w:pPr>
+        <w:pStyle w:val="ListParagraph"/>
+        <w:numPr>
+          <w:ilvl w:val="1"/>
+          <w:numId w:val="3"/>
+        </w:numPr>
+        <w:spacing w:after="0" w:line="240" w:lineRule="auto"/>
+        <w:contextualSpacing w:val="0"/>
+        <w:rPr>
+          <w:sz w:val="16"/>
+          <w:szCs w:val="16"/>
+        </w:rPr>
+      </w:pPr>
+      <w:r>
+        <w:rPr>
+          <w:color w:val="1D1C1D"/>
+        </w:rPr>
+        <w:t>R resources for geographic nearest neighbor imputation:</w:t>
+      </w:r>
+    </w:p>
+    <w:p>
+      <w:pPr>
+        <w:numPr>
+          <w:ilvl w:val="2"/>
+          <w:numId w:val="3"/>
+        </w:numPr>
+        <w:shd w:val="clear" w:color="auto" w:fill="FFFFFF"/>
+        <w:spacing w:before="100" w:beforeAutospacing="1" w:after="0" w:line="240" w:lineRule="auto"/>
+        <w:rPr>
+          <w:color w:val="1D1C1D"/>
+          <w:sz w:val="20"/>
+          <w:szCs w:val="20"/>
+        </w:rPr>
+      </w:pPr>
+      <w:hyperlink r:id="rId6" w:tgtFrame="_blank" w:history="1">
+        <w:proofErr w:type="spellStart"/>
+        <w:r>
+          <w:rPr>
+            <w:rStyle w:val="Hyperlink"/>
+          </w:rPr>
+          <w:t>spdep</w:t>
+        </w:r>
+        <w:proofErr w:type="spellEnd"/>
+        <w:r>
+          <w:rPr>
+            <w:rStyle w:val="Hyperlink"/>
+          </w:rPr>
+          <w:t xml:space="preserve"> package</w:t>
+        </w:r>
+      </w:hyperlink>
+    </w:p>
+    <w:p>
+      <w:pPr>
+        <w:numPr>
+          <w:ilvl w:val="2"/>
+          <w:numId w:val="3"/>
+        </w:numPr>
+        <w:shd w:val="clear" w:color="auto" w:fill="FFFFFF"/>
+        <w:spacing w:before="100" w:beforeAutospacing="1" w:after="0" w:line="240" w:lineRule="auto"/>
+        <w:rPr>
+          <w:color w:val="1D1C1D"/>
+        </w:rPr>
+      </w:pPr>
+      <w:hyperlink r:id="rId7" w:tgtFrame="_blank" w:history="1">
+        <w:proofErr w:type="spellStart"/>
+        <w:r>
+          <w:rPr>
+            <w:rStyle w:val="Hyperlink"/>
+          </w:rPr>
+          <w:t>spatialEco</w:t>
+        </w:r>
+        <w:proofErr w:type="spellEnd"/>
+        <w:r>
+          <w:rPr>
+            <w:rStyle w:val="Hyperlink"/>
+          </w:rPr>
+          <w:t xml:space="preserve"> package</w:t>
+        </w:r>
+      </w:hyperlink>
+    </w:p>
+    <w:p>
+      <w:pPr>
+        <w:numPr>
+          <w:ilvl w:val="2"/>
+          <w:numId w:val="3"/>
+        </w:numPr>
+        <w:shd w:val="clear" w:color="auto" w:fill="FFFFFF"/>
+        <w:spacing w:before="100" w:beforeAutospacing="1" w:after="0" w:line="240" w:lineRule="auto"/>
+        <w:rPr>
+          <w:color w:val="1D1C1D"/>
+        </w:rPr>
+      </w:pPr>
+      <w:hyperlink r:id="rId8" w:tgtFrame="_blank" w:history="1">
+        <w:r>
+          <w:rPr>
+            <w:rStyle w:val="Hyperlink"/>
+          </w:rPr>
+          <w:t>R Spatial Data Science</w:t>
+        </w:r>
+      </w:hyperlink>
+      <w:r>
+        <w:rPr>
+          <w:color w:val="1D1C1D"/>
+        </w:rPr>
+        <w:t> book</w:t>
+      </w:r>
+    </w:p>
+    <w:p>
+      <w:pPr>
+        <w:pStyle w:val="ListParagraph"/>
+        <w:numPr>
+          <w:ilvl w:val="0"/>
+          <w:numId w:val="3"/>
+        </w:numPr>
+      </w:pPr>
+      <w:r>
+        <w:t xml:space="preserve">“Snag” continues with get </w:t>
+      </w:r>
+      <w:proofErr w:type="spellStart"/>
+      <w:r>
+        <w:t>lon</w:t>
+      </w:r>
+      <w:proofErr w:type="spellEnd"/>
+      <w:r>
+        <w:t>/</w:t>
+      </w:r>
+      <w:proofErr w:type="spellStart"/>
+      <w:r>
+        <w:t>lat</w:t>
+      </w:r>
+      <w:proofErr w:type="spellEnd"/>
+    </w:p>
+    <w:p>
+      <w:pPr>
+        <w:pStyle w:val="ListParagraph"/>
+        <w:numPr>
+          <w:ilvl w:val="0"/>
+          <w:numId w:val="3"/>
+        </w:numPr>
+      </w:pPr>
+      <w:r>
+        <w:t>NO progress or discussion on improving geocoding</w:t>
+      </w:r>
+    </w:p>
+    <w:p>
+      <w:pPr>
+        <w:shd w:val="clear" w:color="auto" w:fill="FFFFFF"/>
+        <w:spacing w:before="100" w:beforeAutospacing="1" w:after="0" w:line="240" w:lineRule="auto"/>
+        <w:ind w:left="1440"/>
+        <w:rPr>
+          <w:color w:val="1D1C1D"/>
+        </w:rPr>
+      </w:pPr>
+    </w:p>
+    <w:p>
+      <w:pPr>
+        <w:pStyle w:val="ListParagraph"/>
+        <w:numPr>
+          <w:ilvl w:val="0"/>
+          <w:numId w:val="3"/>
+        </w:numPr>
+      </w:pPr>
+      <w:r>
+        <w:t>467 (5.8%) of 8013 tracts have no zeros</w:t>
+      </w:r>
+    </w:p>
+    <w:p>
+      <w:r>
+        <w:rPr>
+          <w:noProof/>
+        </w:rPr>
+        <w:drawing>
+          <wp:inline distT="0" distB="0" distL="0" distR="0" wp14:anchorId="7520AFB7" wp14:editId="047EF954">
+            <wp:extent cx="3550308" cy="3524250"/>
+            <wp:effectExtent l="0" t="0" r="0" b="0"/>
+            <wp:docPr id="1" name="Picture 1"/>
+            <wp:cNvGraphicFramePr>
+              <a:graphicFrameLocks xmlns:a="http://schemas.openxmlformats.org/drawingml/2006/main" noChangeAspect="1"/>
+            </wp:cNvGraphicFramePr>
+            <a:graphic xmlns:a="http://schemas.openxmlformats.org/drawingml/2006/main">
+              <a:graphicData uri="http://schemas.openxmlformats.org/drawingml/2006/picture">
+                <pic:pic xmlns:pic="http://schemas.openxmlformats.org/drawingml/2006/picture">
+                  <pic:nvPicPr>
+                    <pic:cNvPr id="1" name=""/>
+                    <pic:cNvPicPr/>
+                  </pic:nvPicPr>
+                  <pic:blipFill>
+                    <a:blip r:embed="rId9"/>
+                    <a:stretch>
+                      <a:fillRect/>
+                    </a:stretch>
+                  </pic:blipFill>
+                  <pic:spPr>
+                    <a:xfrm>
+                      <a:off x="0" y="0"/>
+                      <a:ext cx="3557312" cy="3531203"/>
+                    </a:xfrm>
+                    <a:prstGeom prst="rect">
+                      <a:avLst/>
+                    </a:prstGeom>
+                  </pic:spPr>
+                </pic:pic>
+              </a:graphicData>
+            </a:graphic>
+          </wp:inline>
+        </w:drawing>
+      </w:r>
+    </w:p>
+    <w:p/>
+    <w:p>
+      <w:pPr>
+        <w:rPr>
+          <w:b/>
+          <w:bCs/>
+          <w:color w:val="0070C0"/>
+        </w:rPr>
+      </w:pPr>
+      <w:r>
+        <w:rPr>
+          <w:b/>
+          <w:bCs/>
+          <w:color w:val="0070C0"/>
+        </w:rPr>
+        <w:br w:type="page"/>
+      </w:r>
+    </w:p>
+    <w:p>
+      <w:pPr>
+        <w:rPr>
+          <w:b/>
+          <w:bCs/>
+          <w:color w:val="0070C0"/>
+        </w:rPr>
+      </w:pPr>
+      <w:r>
+        <w:rPr>
+          <w:b/>
+          <w:bCs/>
+          <w:color w:val="0070C0"/>
+        </w:rPr>
+        <w:lastRenderedPageBreak/>
+        <w:t>Core Life expectancy work</w:t>
+      </w:r>
+    </w:p>
+    <w:p>
+      <w:pPr>
+        <w:pStyle w:val="ListParagraph"/>
+        <w:numPr>
+          <w:ilvl w:val="0"/>
+          <w:numId w:val="1"/>
+        </w:numPr>
+        <w:rPr>
+          <w:b/>
+          <w:bCs/>
+        </w:rPr>
+      </w:pPr>
+      <w:r>
+        <w:rPr>
+          <w:b/>
+          <w:bCs/>
+        </w:rPr>
+        <w:t>File 1</w:t>
+      </w:r>
+    </w:p>
+    <w:p>
+      <w:pPr>
+        <w:pStyle w:val="ListParagraph"/>
+        <w:numPr>
+          <w:ilvl w:val="1"/>
+          <w:numId w:val="1"/>
+        </w:numPr>
+        <w:rPr>
+          <w:b/>
+          <w:bCs/>
+        </w:rPr>
+      </w:pPr>
+      <w:r>
+        <w:rPr>
+          <w:b/>
+          <w:bCs/>
+        </w:rPr>
+        <w:t>Get death data</w:t>
+      </w:r>
+    </w:p>
+    <w:p>
+      <w:pPr>
+        <w:pStyle w:val="ListParagraph"/>
+        <w:numPr>
+          <w:ilvl w:val="1"/>
+          <w:numId w:val="1"/>
+        </w:numPr>
+        <w:rPr>
+          <w:b/>
+          <w:bCs/>
+        </w:rPr>
+      </w:pPr>
+      <w:r>
+        <w:rPr>
+          <w:b/>
+          <w:bCs/>
+        </w:rPr>
+        <w:t>Get population data</w:t>
+      </w:r>
+    </w:p>
+    <w:p>
+      <w:pPr>
+        <w:pStyle w:val="ListParagraph"/>
+        <w:numPr>
+          <w:ilvl w:val="0"/>
+          <w:numId w:val="1"/>
+        </w:numPr>
+        <w:rPr>
+          <w:b/>
+          <w:bCs/>
+        </w:rPr>
+      </w:pPr>
+      <w:r>
+        <w:rPr>
+          <w:b/>
+          <w:bCs/>
+        </w:rPr>
+        <w:t>File 2</w:t>
+      </w:r>
+    </w:p>
+    <w:p>
+      <w:pPr>
+        <w:pStyle w:val="ListParagraph"/>
+        <w:numPr>
+          <w:ilvl w:val="1"/>
+          <w:numId w:val="1"/>
+        </w:numPr>
+        <w:rPr>
+          <w:b/>
+          <w:bCs/>
+        </w:rPr>
+      </w:pPr>
+      <w:r>
+        <w:rPr>
+          <w:b/>
+          <w:bCs/>
+        </w:rPr>
+        <w:t>Link death and pop data</w:t>
+      </w:r>
+    </w:p>
+    <w:p>
+      <w:pPr>
+        <w:pStyle w:val="ListParagraph"/>
+        <w:numPr>
+          <w:ilvl w:val="1"/>
+          <w:numId w:val="1"/>
+        </w:numPr>
+        <w:rPr>
+          <w:b/>
+          <w:bCs/>
+        </w:rPr>
+      </w:pPr>
+      <w:r>
+        <w:rPr>
+          <w:b/>
+          <w:bCs/>
+        </w:rPr>
+        <w:t>Wrangle into format need for life table function</w:t>
+      </w:r>
+    </w:p>
+    <w:p>
+      <w:pPr>
+        <w:pStyle w:val="ListParagraph"/>
+        <w:numPr>
+          <w:ilvl w:val="0"/>
+          <w:numId w:val="1"/>
+        </w:numPr>
+        <w:rPr>
+          <w:b/>
+          <w:bCs/>
+        </w:rPr>
+      </w:pPr>
+      <w:r>
+        <w:rPr>
+          <w:b/>
+          <w:bCs/>
+        </w:rPr>
+        <w:t>File 3</w:t>
+      </w:r>
+    </w:p>
+    <w:p>
+      <w:pPr>
+        <w:pStyle w:val="ListParagraph"/>
+        <w:numPr>
+          <w:ilvl w:val="1"/>
+          <w:numId w:val="1"/>
+        </w:numPr>
+        <w:rPr>
+          <w:b/>
+          <w:bCs/>
+        </w:rPr>
+      </w:pPr>
+      <w:r>
+        <w:rPr>
+          <w:b/>
+          <w:bCs/>
+        </w:rPr>
+        <w:t>Our life table function</w:t>
+      </w:r>
+    </w:p>
+    <w:p>
+      <w:pPr>
+        <w:pStyle w:val="ListParagraph"/>
+        <w:numPr>
+          <w:ilvl w:val="0"/>
+          <w:numId w:val="1"/>
+        </w:numPr>
+        <w:rPr>
+          <w:b/>
+          <w:bCs/>
+        </w:rPr>
+      </w:pPr>
+      <w:r>
+        <w:rPr>
+          <w:b/>
+          <w:bCs/>
+        </w:rPr>
+        <w:t>File 4</w:t>
+      </w:r>
+    </w:p>
+    <w:p>
+      <w:pPr>
+        <w:pStyle w:val="ListParagraph"/>
+        <w:numPr>
+          <w:ilvl w:val="1"/>
+          <w:numId w:val="1"/>
+        </w:numPr>
+        <w:rPr>
+          <w:b/>
+          <w:bCs/>
+        </w:rPr>
+      </w:pPr>
+      <w:r>
+        <w:rPr>
+          <w:b/>
+          <w:bCs/>
+        </w:rPr>
+        <w:t>Running LT function and generating output</w:t>
+      </w:r>
+    </w:p>
+    <w:p>
+      <w:pPr>
+        <w:pStyle w:val="ListParagraph"/>
+        <w:numPr>
+          <w:ilvl w:val="2"/>
+          <w:numId w:val="1"/>
+        </w:numPr>
+        <w:rPr>
+          <w:b/>
+          <w:bCs/>
+        </w:rPr>
+      </w:pPr>
+      <w:r>
+        <w:rPr>
+          <w:b/>
+          <w:bCs/>
+        </w:rPr>
+        <w:t>LE at birth</w:t>
+      </w:r>
+    </w:p>
+    <w:p>
+      <w:pPr>
+        <w:pStyle w:val="ListParagraph"/>
+        <w:numPr>
+          <w:ilvl w:val="2"/>
+          <w:numId w:val="1"/>
+        </w:numPr>
+        <w:rPr>
+          <w:b/>
+          <w:bCs/>
+        </w:rPr>
+      </w:pPr>
+      <w:r>
+        <w:rPr>
+          <w:b/>
+          <w:bCs/>
+        </w:rPr>
+        <w:t>Full table?</w:t>
+      </w:r>
+    </w:p>
+    <w:p>
+      <w:pPr>
+        <w:pStyle w:val="ListParagraph"/>
+        <w:numPr>
+          <w:ilvl w:val="0"/>
+          <w:numId w:val="1"/>
+        </w:numPr>
+        <w:rPr>
+          <w:b/>
+          <w:bCs/>
+        </w:rPr>
+      </w:pPr>
+      <w:r>
+        <w:rPr>
+          <w:b/>
+          <w:bCs/>
+        </w:rPr>
+        <w:t>“Parameters</w:t>
+      </w:r>
+      <w:r>
+        <w:rPr>
+          <w:b/>
+          <w:bCs/>
+        </w:rPr>
+        <w:t>”/info</w:t>
+      </w:r>
+    </w:p>
+    <w:p>
+      <w:pPr>
+        <w:pStyle w:val="ListParagraph"/>
+        <w:numPr>
+          <w:ilvl w:val="1"/>
+          <w:numId w:val="1"/>
+        </w:numPr>
+        <w:rPr>
+          <w:b/>
+          <w:bCs/>
+        </w:rPr>
+      </w:pPr>
+      <w:r>
+        <w:rPr>
+          <w:b/>
+          <w:bCs/>
+        </w:rPr>
+        <w:t>“a” values (average fraction of interval lived)</w:t>
+      </w:r>
+    </w:p>
+    <w:p>
+      <w:pPr>
+        <w:pStyle w:val="ListParagraph"/>
+        <w:numPr>
+          <w:ilvl w:val="1"/>
+          <w:numId w:val="1"/>
+        </w:numPr>
+        <w:rPr>
+          <w:b/>
+          <w:bCs/>
+        </w:rPr>
+      </w:pPr>
+      <w:r>
+        <w:rPr>
+          <w:b/>
+          <w:bCs/>
+        </w:rPr>
+        <w:t>Different age groups</w:t>
+      </w:r>
+      <w:r>
+        <w:rPr>
+          <w:b/>
+          <w:bCs/>
+        </w:rPr>
+        <w:t xml:space="preserve"> (always use </w:t>
+      </w:r>
+      <w:proofErr w:type="spellStart"/>
+      <w:r>
+        <w:rPr>
+          <w:b/>
+          <w:bCs/>
+        </w:rPr>
+        <w:t>ageLink</w:t>
+      </w:r>
+      <w:proofErr w:type="spellEnd"/>
+      <w:r>
+        <w:rPr>
+          <w:b/>
+          <w:bCs/>
+        </w:rPr>
+        <w:t>)</w:t>
+      </w:r>
+    </w:p>
+    <w:p>
+      <w:pPr>
+        <w:pStyle w:val="ListParagraph"/>
+        <w:numPr>
+          <w:ilvl w:val="1"/>
+          <w:numId w:val="1"/>
+        </w:numPr>
+        <w:rPr>
+          <w:b/>
+          <w:bCs/>
+        </w:rPr>
+      </w:pPr>
+      <w:r>
+        <w:rPr>
+          <w:b/>
+          <w:bCs/>
+        </w:rPr>
+        <w:t>Different calendar year periods (1, 5, 6?)</w:t>
+      </w:r>
+    </w:p>
+    <w:p>
+      <w:pPr>
+        <w:pStyle w:val="ListParagraph"/>
+        <w:numPr>
+          <w:ilvl w:val="2"/>
+          <w:numId w:val="1"/>
+        </w:numPr>
+        <w:rPr>
+          <w:b/>
+          <w:bCs/>
+        </w:rPr>
+      </w:pPr>
+      <w:r>
+        <w:rPr>
+          <w:b/>
+          <w:bCs/>
+        </w:rPr>
+        <w:t>2000 to current for 1-year state and county</w:t>
+      </w:r>
+    </w:p>
+    <w:p>
+      <w:pPr>
+        <w:pStyle w:val="ListParagraph"/>
+        <w:numPr>
+          <w:ilvl w:val="2"/>
+          <w:numId w:val="1"/>
+        </w:numPr>
+        <w:rPr>
+          <w:b/>
+          <w:bCs/>
+        </w:rPr>
+      </w:pPr>
+      <w:r>
+        <w:rPr>
+          <w:b/>
+          <w:bCs/>
+        </w:rPr>
+        <w:t>? 2018-2022 – CCB</w:t>
+      </w:r>
+    </w:p>
+    <w:p>
+      <w:pPr>
+        <w:pStyle w:val="ListParagraph"/>
+        <w:numPr>
+          <w:ilvl w:val="2"/>
+          <w:numId w:val="1"/>
+        </w:numPr>
+        <w:rPr>
+          <w:b/>
+          <w:bCs/>
+        </w:rPr>
+      </w:pPr>
+      <w:r>
+        <w:rPr>
+          <w:b/>
+          <w:bCs/>
+        </w:rPr>
+        <w:t>2019-2023 - special</w:t>
+      </w:r>
+    </w:p>
+    <w:p>
+      <w:pPr>
+        <w:pStyle w:val="ListParagraph"/>
+        <w:numPr>
+          <w:ilvl w:val="1"/>
+          <w:numId w:val="1"/>
+        </w:numPr>
+        <w:rPr>
+          <w:b/>
+          <w:bCs/>
+        </w:rPr>
+      </w:pPr>
+      <w:r>
+        <w:rPr>
+          <w:b/>
+          <w:bCs/>
+        </w:rPr>
+        <w:t>Race option</w:t>
+      </w:r>
+      <w:r>
+        <w:rPr>
+          <w:b/>
+          <w:bCs/>
+        </w:rPr>
+        <w:t xml:space="preserve"> (always use </w:t>
+      </w:r>
+      <w:proofErr w:type="spellStart"/>
+      <w:r>
+        <w:rPr>
+          <w:b/>
+          <w:bCs/>
+        </w:rPr>
+        <w:t>raceLink</w:t>
+      </w:r>
+      <w:proofErr w:type="spellEnd"/>
+      <w:r>
+        <w:rPr>
+          <w:b/>
+          <w:bCs/>
+        </w:rPr>
+        <w:t>)</w:t>
+      </w:r>
+    </w:p>
+    <w:p>
+      <w:pPr>
+        <w:pStyle w:val="ListParagraph"/>
+        <w:numPr>
+          <w:ilvl w:val="1"/>
+          <w:numId w:val="1"/>
+        </w:numPr>
+        <w:rPr>
+          <w:b/>
+          <w:bCs/>
+        </w:rPr>
+      </w:pPr>
+      <w:r>
+        <w:rPr>
+          <w:b/>
+          <w:bCs/>
+        </w:rPr>
+        <w:t>Sex option</w:t>
+      </w:r>
+    </w:p>
+    <w:p>
+      <w:pPr>
+        <w:pStyle w:val="ListParagraph"/>
+        <w:numPr>
+          <w:ilvl w:val="1"/>
+          <w:numId w:val="1"/>
+        </w:numPr>
+        <w:rPr>
+          <w:b/>
+          <w:bCs/>
+        </w:rPr>
+      </w:pPr>
+      <w:r>
+        <w:rPr>
+          <w:b/>
+          <w:bCs/>
+        </w:rPr>
+        <w:t>State, county, LHJ, tract, MSSA</w:t>
+      </w:r>
+    </w:p>
+    <w:p>
+      <w:pPr>
+        <w:rPr>
+          <w:b/>
+          <w:bCs/>
+        </w:rPr>
+      </w:pPr>
+      <w:r>
+        <w:rPr>
+          <w:b/>
+          <w:bCs/>
+          <w:color w:val="0070C0"/>
+        </w:rPr>
+        <w:t>HPI project and testing</w:t>
+      </w:r>
+    </w:p>
+    <w:p>
+      <w:pPr>
+        <w:pStyle w:val="ListParagraph"/>
+        <w:numPr>
+          <w:ilvl w:val="0"/>
+          <w:numId w:val="1"/>
+        </w:numPr>
+        <w:rPr>
+          <w:b/>
+          <w:bCs/>
+        </w:rPr>
+      </w:pPr>
+      <w:r>
+        <w:rPr>
+          <w:b/>
+          <w:bCs/>
+        </w:rPr>
+        <w:t>Run our function and LT functions from other packages and compare</w:t>
+      </w:r>
+      <w:r>
+        <w:rPr>
+          <w:b/>
+          <w:bCs/>
+        </w:rPr>
+        <w:t xml:space="preserve"> for testing</w:t>
+      </w:r>
+    </w:p>
+    <w:p>
+      <w:pPr>
+        <w:pStyle w:val="ListParagraph"/>
+        <w:numPr>
+          <w:ilvl w:val="0"/>
+          <w:numId w:val="1"/>
+        </w:numPr>
+        <w:rPr>
+          <w:b/>
+          <w:bCs/>
+        </w:rPr>
+      </w:pPr>
+      <w:r>
+        <w:rPr>
+          <w:b/>
+          <w:bCs/>
+        </w:rPr>
+        <w:t>Small area analysis code and work</w:t>
+      </w:r>
+    </w:p>
+    <w:p>
+      <w:pPr>
+        <w:rPr>
+          <w:b/>
+          <w:bCs/>
+        </w:rPr>
+      </w:pPr>
+      <w:r>
+        <w:rPr>
+          <w:b/>
+          <w:bCs/>
+        </w:rPr>
+        <w:t>(threshold values)</w:t>
+      </w:r>
+    </w:p>
+    <w:p>
+      <w:pPr>
+        <w:rPr>
+          <w:b/>
+          <w:bCs/>
+        </w:rPr>
+      </w:pPr>
+      <w:r>
+        <w:rPr>
+          <w:b/>
+          <w:bCs/>
+        </w:rPr>
+        <w:t>(tract denominator source)</w:t>
+      </w:r>
+    </w:p>
+    <w:p>
+      <w:pPr>
+        <w:rPr>
+          <w:b/>
+          <w:bCs/>
+        </w:rPr>
+      </w:pPr>
+    </w:p>
+    <w:p>
+      <w:pPr>
+        <w:pStyle w:val="ListParagraph"/>
+        <w:numPr>
+          <w:ilvl w:val="0"/>
           <w:numId w:val="1"/>
         </w:numPr>
         <w:rPr>
@@ -34,6 +1090,7 @@
           <w:bCs/>
         </w:rPr>
       </w:pPr>
+      <w:proofErr w:type="spellStart"/>
       <w:r>
         <w:rPr>
           <w:b/>
@@ -41,6 +1098,7 @@
         </w:rPr>
         <w:t>createPopData_for_ltmaker.R</w:t>
       </w:r>
+      <w:proofErr w:type="spellEnd"/>
     </w:p>
     <w:p>
       <w:pPr>
@@ -54,7 +1112,15 @@
         <w:t>Produces state, county</w:t>
       </w:r>
       <w:r>
-        <w:t>, and MSSA-level population data which are then used in “ltmaker.R” to calculate life tables</w:t>
+        <w:t>, and MSSA-level population data which are then used in “</w:t>
+      </w:r>
+      <w:proofErr w:type="spellStart"/>
+      <w:r>
+        <w:t>ltmaker.R</w:t>
+      </w:r>
+      <w:proofErr w:type="spellEnd"/>
+      <w:r>
+        <w:t>” to calculate life tables</w:t>
       </w:r>
     </w:p>
     <w:p>
@@ -77,9 +1143,27 @@
           <w:numId w:val="1"/>
         </w:numPr>
       </w:pPr>
-      <w:r>
-        <w:t>lhj-population-ars-le.RDS</w:t>
-      </w:r>
+      <w:proofErr w:type="spellStart"/>
+      <w:r>
+        <w:t>lhj</w:t>
+      </w:r>
+      <w:proofErr w:type="spellEnd"/>
+      <w:r>
+        <w:t>-population-</w:t>
+      </w:r>
+      <w:proofErr w:type="spellStart"/>
+      <w:r>
+        <w:t>ars</w:t>
+      </w:r>
+      <w:proofErr w:type="spellEnd"/>
+      <w:r>
+        <w:t>-</w:t>
+      </w:r>
+      <w:proofErr w:type="spellStart"/>
+      <w:r>
+        <w:t>le.RDS</w:t>
+      </w:r>
+      <w:proofErr w:type="spellEnd"/>
       <w:r>
         <w:t xml:space="preserve"> - DOF </w:t>
       </w:r>
@@ -104,7 +1188,7 @@
       <w:r>
         <w:t xml:space="preserve">California and Counties Population by Age, Race/Hispanics, and Gender: 2000-2010 - </w:t>
       </w:r>
-      <w:hyperlink r:id="rId5" w:history="1">
+      <w:hyperlink r:id="rId10" w:history="1">
         <w:r>
           <w:rPr>
             <w:rStyle w:val="Hyperlink"/>
@@ -122,12 +1206,13 @@
         </w:numPr>
       </w:pPr>
       <w:r>
+        <w:lastRenderedPageBreak/>
         <w:t xml:space="preserve">2010-2019: </w:t>
       </w:r>
       <w:r>
         <w:t xml:space="preserve">Complete State and County Projections (Table P-3) - </w:t>
       </w:r>
-      <w:hyperlink r:id="rId6" w:history="1">
+      <w:hyperlink r:id="rId11" w:history="1">
         <w:r>
           <w:rPr>
             <w:rStyle w:val="Hyperlink"/>
@@ -144,8 +1229,13 @@
           <w:numId w:val="1"/>
         </w:numPr>
       </w:pPr>
-      <w:r>
-        <w:t>nxMSSA.RDS - Last year's MSSA-level population data file</w:t>
+      <w:proofErr w:type="spellStart"/>
+      <w:r>
+        <w:t>nxMSSA.RDS</w:t>
+      </w:r>
+      <w:proofErr w:type="spellEnd"/>
+      <w:r>
+        <w:t xml:space="preserve"> - Last year's MSSA-level population data file</w:t>
       </w:r>
     </w:p>
     <w:p>
@@ -165,7 +1255,7 @@
       <w:r>
         <w:t xml:space="preserve"> (don’t have under 1 year olds broken out) - </w:t>
       </w:r>
-      <w:hyperlink r:id="rId7" w:history="1">
+      <w:hyperlink r:id="rId12" w:history="1">
         <w:r>
           <w:rPr>
             <w:rStyle w:val="Hyperlink"/>
@@ -198,7 +1288,31 @@
         <w:t xml:space="preserve">2007-2017 MSSA </w:t>
       </w:r>
       <w:r>
-        <w:t>Pop pulled by Ethan (0.CCB/myUpstream/lifeTables/dataIn/acs5_mssa.dta)</w:t>
+        <w:t>Pop pulled by Ethan (0.CCB/</w:t>
+      </w:r>
+      <w:proofErr w:type="spellStart"/>
+      <w:r>
+        <w:t>myUpstream</w:t>
+      </w:r>
+      <w:proofErr w:type="spellEnd"/>
+      <w:r>
+        <w:t>/</w:t>
+      </w:r>
+      <w:proofErr w:type="spellStart"/>
+      <w:r>
+        <w:t>lifeTables</w:t>
+      </w:r>
+      <w:proofErr w:type="spellEnd"/>
+      <w:r>
+        <w:t>/</w:t>
+      </w:r>
+      <w:proofErr w:type="spellStart"/>
+      <w:r>
+        <w:t>dataIn</w:t>
+      </w:r>
+      <w:proofErr w:type="spellEnd"/>
+      <w:r>
+        <w:t>/acs5_mssa.dta)</w:t>
       </w:r>
     </w:p>
     <w:p>
@@ -210,7 +1324,15 @@
         </w:numPr>
       </w:pPr>
       <w:r>
-        <w:t>2018-2019 pulled by CCB Data Team using the standard pullACS function</w:t>
+        <w:t xml:space="preserve">2018-2019 pulled by CCB Data Team using the standard </w:t>
+      </w:r>
+      <w:proofErr w:type="spellStart"/>
+      <w:r>
+        <w:t>pullACS</w:t>
+      </w:r>
+      <w:proofErr w:type="spellEnd"/>
+      <w:r>
+        <w:t xml:space="preserve"> function</w:t>
       </w:r>
     </w:p>
     <w:p>
@@ -269,8 +1391,21 @@
           <w:numId w:val="1"/>
         </w:numPr>
       </w:pPr>
-      <w:r>
-        <w:t>nxCounty.RDS - Contains every year(2000-)-county-sex(including total)-race(including total)-ageGroup combination</w:t>
+      <w:proofErr w:type="spellStart"/>
+      <w:r>
+        <w:t>nxCounty.RDS</w:t>
+      </w:r>
+      <w:proofErr w:type="spellEnd"/>
+      <w:r>
+        <w:t xml:space="preserve"> - Contains every year(2000-)-county-sex(including total)-race(including total)-</w:t>
+      </w:r>
+      <w:proofErr w:type="spellStart"/>
+      <w:r>
+        <w:t>ageGroup</w:t>
+      </w:r>
+      <w:proofErr w:type="spellEnd"/>
+      <w:r>
+        <w:t xml:space="preserve"> combination</w:t>
       </w:r>
     </w:p>
     <w:p>
@@ -281,8 +1416,21 @@
           <w:numId w:val="1"/>
         </w:numPr>
       </w:pPr>
-      <w:r>
-        <w:t>nxState.RDS - Contains every year(2000-)-state-sex(including total)-race(including total)-ageGroup combination</w:t>
+      <w:proofErr w:type="spellStart"/>
+      <w:r>
+        <w:t>nxState.RDS</w:t>
+      </w:r>
+      <w:proofErr w:type="spellEnd"/>
+      <w:r>
+        <w:t xml:space="preserve"> - Contains every year(2000-)-state-sex(including total)-race(including total)-</w:t>
+      </w:r>
+      <w:proofErr w:type="spellStart"/>
+      <w:r>
+        <w:t>ageGroup</w:t>
+      </w:r>
+      <w:proofErr w:type="spellEnd"/>
+      <w:r>
+        <w:t xml:space="preserve"> combination</w:t>
       </w:r>
     </w:p>
     <w:p>
@@ -293,8 +1441,21 @@
           <w:numId w:val="1"/>
         </w:numPr>
       </w:pPr>
-      <w:r>
-        <w:t>nxMSSA.RDS - Contains every year(2007-)-MSSA-sex-race(including total)-ageGroup combination</w:t>
+      <w:proofErr w:type="spellStart"/>
+      <w:r>
+        <w:t>nxMSSA.RDS</w:t>
+      </w:r>
+      <w:proofErr w:type="spellEnd"/>
+      <w:r>
+        <w:t xml:space="preserve"> - Contains every year(2007-)-MSSA-sex-race(including total)-</w:t>
+      </w:r>
+      <w:proofErr w:type="spellStart"/>
+      <w:r>
+        <w:t>ageGroup</w:t>
+      </w:r>
+      <w:proofErr w:type="spellEnd"/>
+      <w:r>
+        <w:t xml:space="preserve"> combination</w:t>
       </w:r>
     </w:p>
     <w:p>
@@ -322,6 +1483,7 @@
           <w:bCs/>
         </w:rPr>
       </w:pPr>
+      <w:proofErr w:type="spellStart"/>
       <w:r>
         <w:rPr>
           <w:b/>
@@ -329,6 +1491,7 @@
         </w:rPr>
         <w:t>ltmaker-Jaspo.R</w:t>
       </w:r>
+      <w:proofErr w:type="spellEnd"/>
     </w:p>
     <w:p>
       <w:pPr>
@@ -453,6 +1616,7 @@
                 <w14:ligatures w14:val="none"/>
               </w:rPr>
             </w:pPr>
+            <w:proofErr w:type="spellStart"/>
             <w:r>
               <w:rPr>
                 <w:rFonts w:ascii="Calibri" w:eastAsia="Times New Roman" w:hAnsi="Calibri" w:cs="Calibri"/>
@@ -464,6 +1628,7 @@
               </w:rPr>
               <w:t>agegroups</w:t>
             </w:r>
+            <w:proofErr w:type="spellEnd"/>
           </w:p>
         </w:tc>
         <w:tc>
@@ -1053,8 +2218,190 @@
         </w:numPr>
       </w:pPr>
       <w:r>
+        <w:t>Inputs:</w:t>
+      </w:r>
+    </w:p>
+    <w:p>
+      <w:pPr>
+        <w:pStyle w:val="ListParagraph"/>
+        <w:numPr>
+          <w:ilvl w:val="3"/>
+          <w:numId w:val="1"/>
+        </w:numPr>
+      </w:pPr>
+      <w:proofErr w:type="spellStart"/>
+      <w:r>
+        <w:t>nxCounty.RDS</w:t>
+      </w:r>
+      <w:proofErr w:type="spellEnd"/>
+      <w:r>
+        <w:t xml:space="preserve"> - Contains every year(2000-)-county-sex(including total)-race(including total)-</w:t>
+      </w:r>
+      <w:proofErr w:type="spellStart"/>
+      <w:r>
+        <w:t>ageGroup</w:t>
+      </w:r>
+      <w:proofErr w:type="spellEnd"/>
+      <w:r>
+        <w:t xml:space="preserve"> combination</w:t>
+      </w:r>
+    </w:p>
+    <w:p>
+      <w:pPr>
+        <w:pStyle w:val="ListParagraph"/>
+        <w:numPr>
+          <w:ilvl w:val="3"/>
+          <w:numId w:val="1"/>
+        </w:numPr>
+      </w:pPr>
+      <w:proofErr w:type="spellStart"/>
+      <w:r>
+        <w:t>nxState.RDS</w:t>
+      </w:r>
+      <w:proofErr w:type="spellEnd"/>
+      <w:r>
+        <w:t xml:space="preserve"> - Contains every year(2000-)-state-sex(including total)-race(including total)-</w:t>
+      </w:r>
+      <w:proofErr w:type="spellStart"/>
+      <w:r>
+        <w:t>ageGroup</w:t>
+      </w:r>
+      <w:proofErr w:type="spellEnd"/>
+      <w:r>
+        <w:t xml:space="preserve"> combination</w:t>
+      </w:r>
+    </w:p>
+    <w:p>
+      <w:pPr>
+        <w:pStyle w:val="ListParagraph"/>
+        <w:numPr>
+          <w:ilvl w:val="3"/>
+          <w:numId w:val="1"/>
+        </w:numPr>
+      </w:pPr>
+      <w:proofErr w:type="spellStart"/>
+      <w:r>
+        <w:t>nxMSSA.RDS</w:t>
+      </w:r>
+      <w:proofErr w:type="spellEnd"/>
+      <w:r>
+        <w:t xml:space="preserve"> - Contains every year(2007-)-MSSA-sex-race(including total)-</w:t>
+      </w:r>
+      <w:proofErr w:type="spellStart"/>
+      <w:r>
+        <w:t>ageGroup</w:t>
+      </w:r>
+      <w:proofErr w:type="spellEnd"/>
+      <w:r>
+        <w:t xml:space="preserve"> combination</w:t>
+      </w:r>
+    </w:p>
+    <w:p>
+      <w:pPr>
+        <w:pStyle w:val="ListParagraph"/>
+        <w:numPr>
+          <w:ilvl w:val="3"/>
+          <w:numId w:val="1"/>
+        </w:numPr>
+      </w:pPr>
+      <w:r>
+        <w:t>Census tract level population (to be added)</w:t>
+      </w:r>
+    </w:p>
+    <w:p>
+      <w:pPr>
+        <w:pStyle w:val="ListParagraph"/>
+        <w:numPr>
+          <w:ilvl w:val="3"/>
+          <w:numId w:val="1"/>
+        </w:numPr>
+        <w:rPr>
+          <w:b/>
+          <w:bCs/>
+        </w:rPr>
+      </w:pPr>
+      <w:proofErr w:type="spellStart"/>
+      <w:r>
+        <w:t>ccb_processed_deaths.RDS</w:t>
+      </w:r>
+      <w:proofErr w:type="spellEnd"/>
+      <w:r>
+        <w:t xml:space="preserve"> - semi-processed, record-level death data created further upstream; Contains death data from 2000-</w:t>
+      </w:r>
+    </w:p>
+    <w:p>
+      <w:pPr>
+        <w:pStyle w:val="ListParagraph"/>
+        <w:numPr>
+          <w:ilvl w:val="3"/>
+          <w:numId w:val="1"/>
+        </w:numPr>
+      </w:pPr>
+      <w:r>
         <w:lastRenderedPageBreak/>
-        <w:t>Inputs:</w:t>
+        <w:t>Linkage</w:t>
+      </w:r>
+    </w:p>
+    <w:p>
+      <w:pPr>
+        <w:pStyle w:val="ListParagraph"/>
+        <w:numPr>
+          <w:ilvl w:val="4"/>
+          <w:numId w:val="1"/>
+        </w:numPr>
+      </w:pPr>
+      <w:proofErr w:type="spellStart"/>
+      <w:r>
+        <w:t>ageChop.R</w:t>
+      </w:r>
+      <w:proofErr w:type="spellEnd"/>
+      <w:r>
+        <w:t xml:space="preserve"> - loads in standard custom function to cut age into age groups</w:t>
+      </w:r>
+    </w:p>
+    <w:p>
+      <w:pPr>
+        <w:pStyle w:val="ListParagraph"/>
+        <w:numPr>
+          <w:ilvl w:val="4"/>
+          <w:numId w:val="1"/>
+        </w:numPr>
+      </w:pPr>
+      <w:r>
+        <w:t>trt10mssa13.dta - 2010 TIGER/LINE census tracts to 2013 MSSAs linkage file</w:t>
+      </w:r>
+    </w:p>
+    <w:p>
+      <w:pPr>
+        <w:pStyle w:val="ListParagraph"/>
+        <w:numPr>
+          <w:ilvl w:val="4"/>
+          <w:numId w:val="1"/>
+        </w:numPr>
+      </w:pPr>
+      <w:proofErr w:type="spellStart"/>
+      <w:r>
+        <w:t>countycfips.dta</w:t>
+      </w:r>
+      <w:proofErr w:type="spellEnd"/>
+      <w:r>
+        <w:t xml:space="preserve"> - county name to county FIPS linkage file</w:t>
+      </w:r>
+    </w:p>
+    <w:p>
+      <w:pPr>
+        <w:pStyle w:val="ListParagraph"/>
+        <w:numPr>
+          <w:ilvl w:val="2"/>
+          <w:numId w:val="1"/>
+        </w:numPr>
+        <w:rPr>
+          <w:b/>
+          <w:bCs/>
+        </w:rPr>
+      </w:pPr>
+      <w:r>
+        <w:t>Outputs:</w:t>
       </w:r>
     </w:p>
     <w:p>
@@ -1065,8 +2412,13 @@
           <w:numId w:val="1"/>
         </w:numPr>
       </w:pPr>
-      <w:r>
-        <w:t>nxCounty.RDS - Contains every year(2000-)-county-sex(including total)-race(including total)-ageGroup combination</w:t>
+      <w:proofErr w:type="spellStart"/>
+      <w:r>
+        <w:t>LTciState.RDS</w:t>
+      </w:r>
+      <w:proofErr w:type="spellEnd"/>
+      <w:r>
+        <w:t xml:space="preserve"> - full life tables at state level</w:t>
       </w:r>
     </w:p>
     <w:p>
@@ -1077,8 +2429,13 @@
           <w:numId w:val="1"/>
         </w:numPr>
       </w:pPr>
-      <w:r>
-        <w:t>nxState.RDS - Contains every year(2000-)-state-sex(including total)-race(including total)-ageGroup combination</w:t>
+      <w:proofErr w:type="spellStart"/>
+      <w:r>
+        <w:t>LTciCounty.RDS</w:t>
+      </w:r>
+      <w:proofErr w:type="spellEnd"/>
+      <w:r>
+        <w:t xml:space="preserve"> - full life tables at county level</w:t>
       </w:r>
     </w:p>
     <w:p>
@@ -1089,8 +2446,13 @@
           <w:numId w:val="1"/>
         </w:numPr>
       </w:pPr>
-      <w:r>
-        <w:t>nxMSSA.RDS - Contains every year(2007-)-MSSA-sex-race(including total)-ageGroup combination</w:t>
+      <w:proofErr w:type="spellStart"/>
+      <w:r>
+        <w:t>LTciMSSA.RDS</w:t>
+      </w:r>
+      <w:proofErr w:type="spellEnd"/>
+      <w:r>
+        <w:t xml:space="preserve"> - full life tables at MSSA level</w:t>
       </w:r>
     </w:p>
     <w:p>
@@ -1102,7 +2464,7 @@
         </w:numPr>
       </w:pPr>
       <w:r>
-        <w:t>Census tract level population (to be added)</w:t>
+        <w:t>Full life tables at census tract level (to be added)</w:t>
       </w:r>
     </w:p>
     <w:p>
@@ -1112,13 +2474,9 @@
           <w:ilvl w:val="3"/>
           <w:numId w:val="1"/>
         </w:numPr>
-        <w:rPr>
-          <w:b/>
-          <w:bCs/>
-        </w:rPr>
-      </w:pPr>
-      <w:r>
-        <w:t>ccb_processed_deaths.RDS - semi-processed, record-level death data created further upstream; Contains death data from 2000-</w:t>
+      </w:pPr>
+      <w:r>
+        <w:t>e0ciState.RDS - life expectancies at birth at state level</w:t>
       </w:r>
     </w:p>
     <w:p>
@@ -1130,43 +2488,31 @@
         </w:numPr>
       </w:pPr>
       <w:r>
-        <w:t>Linkage</w:t>
-      </w:r>
-    </w:p>
-    <w:p>
-      <w:pPr>
-        <w:pStyle w:val="ListParagraph"/>
-        <w:numPr>
-          <w:ilvl w:val="4"/>
-          <w:numId w:val="1"/>
-        </w:numPr>
-      </w:pPr>
-      <w:r>
-        <w:t>ageChop.R - loads in standard custom function to cut age into age groups</w:t>
-      </w:r>
-    </w:p>
-    <w:p>
-      <w:pPr>
-        <w:pStyle w:val="ListParagraph"/>
-        <w:numPr>
-          <w:ilvl w:val="4"/>
-          <w:numId w:val="1"/>
-        </w:numPr>
-      </w:pPr>
-      <w:r>
-        <w:t>trt10mssa13.dta - 2010 TIGER/LINE census tracts to 2013 MSSAs linkage file</w:t>
-      </w:r>
-    </w:p>
-    <w:p>
-      <w:pPr>
-        <w:pStyle w:val="ListParagraph"/>
-        <w:numPr>
-          <w:ilvl w:val="4"/>
-          <w:numId w:val="1"/>
-        </w:numPr>
-      </w:pPr>
-      <w:r>
-        <w:t>countycfips.dta - county name to county FIPS linkage file</w:t>
+        <w:t>e0ciCounty.RDS - life expectancies at birth at county level</w:t>
+      </w:r>
+    </w:p>
+    <w:p>
+      <w:pPr>
+        <w:pStyle w:val="ListParagraph"/>
+        <w:numPr>
+          <w:ilvl w:val="3"/>
+          <w:numId w:val="1"/>
+        </w:numPr>
+      </w:pPr>
+      <w:r>
+        <w:t>e0ciMSSA.RDS - life expectancies at birth at MSSA level</w:t>
+      </w:r>
+    </w:p>
+    <w:p>
+      <w:pPr>
+        <w:pStyle w:val="ListParagraph"/>
+        <w:numPr>
+          <w:ilvl w:val="3"/>
+          <w:numId w:val="1"/>
+        </w:numPr>
+      </w:pPr>
+      <w:r>
+        <w:t>life expectancies at birth at census tract level (to be added)</w:t>
       </w:r>
     </w:p>
     <w:p>
@@ -1176,13 +2522,12 @@
           <w:ilvl w:val="2"/>
           <w:numId w:val="1"/>
         </w:numPr>
-        <w:rPr>
-          <w:b/>
-          <w:bCs/>
-        </w:rPr>
-      </w:pPr>
-      <w:r>
-        <w:t>Outputs:</w:t>
+      </w:pPr>
+      <w:r>
+        <w:t>Functions for l</w:t>
+      </w:r>
+      <w:r>
+        <w:t>ife table calculation</w:t>
       </w:r>
     </w:p>
     <w:p>
@@ -1193,8 +2538,13 @@
           <w:numId w:val="1"/>
         </w:numPr>
       </w:pPr>
-      <w:r>
-        <w:t>LTciState.RDS - full life tables at state level</w:t>
+      <w:proofErr w:type="spellStart"/>
+      <w:r>
+        <w:t>doLTChiangCI</w:t>
+      </w:r>
+      <w:proofErr w:type="spellEnd"/>
+      <w:r>
+        <w:t>: function to calculate a life table</w:t>
       </w:r>
     </w:p>
     <w:p>
@@ -1205,81 +2555,49 @@
           <w:numId w:val="1"/>
         </w:numPr>
       </w:pPr>
-      <w:r>
-        <w:t>LTciCounty.RDS - full life tables at county level</w:t>
-      </w:r>
-    </w:p>
-    <w:p>
-      <w:pPr>
-        <w:pStyle w:val="ListParagraph"/>
-        <w:numPr>
-          <w:ilvl w:val="3"/>
-          <w:numId w:val="1"/>
-        </w:numPr>
-      </w:pPr>
-      <w:r>
-        <w:t>LTciMSSA.RDS - full life tables at MSSA level</w:t>
-      </w:r>
-    </w:p>
-    <w:p>
-      <w:pPr>
-        <w:pStyle w:val="ListParagraph"/>
-        <w:numPr>
-          <w:ilvl w:val="3"/>
-          <w:numId w:val="1"/>
-        </w:numPr>
-      </w:pPr>
-      <w:r>
-        <w:t>Full life tables at census tract level (to be added)</w:t>
-      </w:r>
-    </w:p>
-    <w:p>
-      <w:pPr>
-        <w:pStyle w:val="ListParagraph"/>
-        <w:numPr>
-          <w:ilvl w:val="3"/>
-          <w:numId w:val="1"/>
-        </w:numPr>
-      </w:pPr>
-      <w:r>
-        <w:t>e0ciState.RDS - life expectancies at birth at state level</w:t>
-      </w:r>
-    </w:p>
-    <w:p>
-      <w:pPr>
-        <w:pStyle w:val="ListParagraph"/>
-        <w:numPr>
-          <w:ilvl w:val="3"/>
-          <w:numId w:val="1"/>
-        </w:numPr>
-      </w:pPr>
-      <w:r>
-        <w:t>e0ciCounty.RDS - life expectancies at birth at county level</w:t>
-      </w:r>
-    </w:p>
-    <w:p>
-      <w:pPr>
-        <w:pStyle w:val="ListParagraph"/>
-        <w:numPr>
-          <w:ilvl w:val="3"/>
-          <w:numId w:val="1"/>
-        </w:numPr>
-      </w:pPr>
-      <w:r>
-        <w:t>e0ciMSSA.RDS - life expectancies at birth at MSSA level</w:t>
-      </w:r>
-    </w:p>
-    <w:p>
-      <w:pPr>
-        <w:pStyle w:val="ListParagraph"/>
-        <w:numPr>
-          <w:ilvl w:val="3"/>
-          <w:numId w:val="1"/>
-        </w:numPr>
-      </w:pPr>
-      <w:r>
-        <w:t>life expectancies at birth at census tract level (to be added)</w:t>
-      </w:r>
+      <w:proofErr w:type="spellStart"/>
+      <w:r>
+        <w:t>calcLT</w:t>
+      </w:r>
+      <w:proofErr w:type="spellEnd"/>
+      <w:r>
+        <w:t xml:space="preserve">: function that removes </w:t>
+      </w:r>
+      <w:proofErr w:type="spellStart"/>
+      <w:r>
+        <w:t>stratas</w:t>
+      </w:r>
+      <w:proofErr w:type="spellEnd"/>
+      <w:r>
+        <w:t xml:space="preserve"> that don’t meet criteria, then calls </w:t>
+      </w:r>
+      <w:proofErr w:type="spellStart"/>
+      <w:r>
+        <w:t>doLTChiangCI</w:t>
+      </w:r>
+      <w:proofErr w:type="spellEnd"/>
+    </w:p>
+    <w:p>
+      <w:pPr>
+        <w:pStyle w:val="ListParagraph"/>
+        <w:numPr>
+          <w:ilvl w:val="1"/>
+          <w:numId w:val="1"/>
+        </w:numPr>
+        <w:rPr>
+          <w:b/>
+          <w:bCs/>
+        </w:rPr>
+      </w:pPr>
+      <w:proofErr w:type="spellStart"/>
+      <w:r>
+        <w:rPr>
+          <w:b/>
+          <w:bCs/>
+        </w:rPr>
+        <w:t>life_table_PHE.R</w:t>
+      </w:r>
+      <w:proofErr w:type="spellEnd"/>
     </w:p>
     <w:p>
       <w:pPr>
@@ -1289,67 +2607,13 @@
           <w:numId w:val="1"/>
         </w:numPr>
       </w:pPr>
-      <w:r>
-        <w:t>Functions for l</w:t>
-      </w:r>
-      <w:r>
-        <w:t>ife table calculation</w:t>
-      </w:r>
-    </w:p>
-    <w:p>
-      <w:pPr>
-        <w:pStyle w:val="ListParagraph"/>
-        <w:numPr>
-          <w:ilvl w:val="3"/>
-          <w:numId w:val="1"/>
-        </w:numPr>
-      </w:pPr>
-      <w:r>
-        <w:t>doLTChiangCI: function to calculate a life table</w:t>
-      </w:r>
-    </w:p>
-    <w:p>
-      <w:pPr>
-        <w:pStyle w:val="ListParagraph"/>
-        <w:numPr>
-          <w:ilvl w:val="3"/>
-          <w:numId w:val="1"/>
-        </w:numPr>
-      </w:pPr>
-      <w:r>
-        <w:t>calcLT: function that removes stratas that don’t meet criteria, then calls doLTChiangCI</w:t>
-      </w:r>
-    </w:p>
-    <w:p>
-      <w:pPr>
-        <w:pStyle w:val="ListParagraph"/>
-        <w:numPr>
-          <w:ilvl w:val="1"/>
-          <w:numId w:val="1"/>
-        </w:numPr>
-        <w:rPr>
-          <w:b/>
-          <w:bCs/>
-        </w:rPr>
-      </w:pPr>
-      <w:r>
-        <w:rPr>
-          <w:b/>
-          <w:bCs/>
-        </w:rPr>
-        <w:t>life_table_PHE.R</w:t>
-      </w:r>
-    </w:p>
-    <w:p>
-      <w:pPr>
-        <w:pStyle w:val="ListParagraph"/>
-        <w:numPr>
-          <w:ilvl w:val="2"/>
-          <w:numId w:val="1"/>
-        </w:numPr>
-      </w:pPr>
-      <w:r>
-        <w:t>lt_phe: function t</w:t>
+      <w:proofErr w:type="spellStart"/>
+      <w:r>
+        <w:t>lt_phe</w:t>
+      </w:r>
+      <w:proofErr w:type="spellEnd"/>
+      <w:r>
+        <w:t>: function t</w:t>
       </w:r>
       <w:r>
         <w:t>o</w:t>
@@ -1375,13 +2639,15 @@
       <w:r>
         <w:t xml:space="preserve">’s methodology in the </w:t>
       </w:r>
-      <w:hyperlink r:id="rId8" w:history="1">
+      <w:hyperlink r:id="rId13" w:history="1">
+        <w:proofErr w:type="spellStart"/>
         <w:r>
           <w:rPr>
             <w:rStyle w:val="Hyperlink"/>
           </w:rPr>
           <w:t>PHEindicatormethods</w:t>
         </w:r>
+        <w:proofErr w:type="spellEnd"/>
       </w:hyperlink>
       <w:r>
         <w:t xml:space="preserve"> package</w:t>
@@ -1468,7 +2734,7 @@
   <w:abstractNum w:abstractNumId="0" w15:restartNumberingAfterBreak="0">
     <w:nsid w:val="27E4182D"/>
     <w:multiLevelType w:val="hybridMultilevel"/>
-    <w:tmpl w:val="C6FEB2DA"/>
+    <w:tmpl w:val="5CB625BA"/>
     <w:lvl w:ilvl="0" w:tplc="04090001">
       <w:start w:val="1"/>
       <w:numFmt w:val="bullet"/>
@@ -1578,8 +2844,356 @@
       </w:rPr>
     </w:lvl>
   </w:abstractNum>
+  <w:abstractNum w:abstractNumId="1" w15:restartNumberingAfterBreak="0">
+    <w:nsid w:val="2A3607FD"/>
+    <w:multiLevelType w:val="hybridMultilevel"/>
+    <w:tmpl w:val="64E4DE3C"/>
+    <w:lvl w:ilvl="0" w:tplc="04090003">
+      <w:start w:val="1"/>
+      <w:numFmt w:val="bullet"/>
+      <w:lvlText w:val="o"/>
+      <w:lvlJc w:val="left"/>
+      <w:pPr>
+        <w:ind w:left="720" w:hanging="360"/>
+      </w:pPr>
+      <w:rPr>
+        <w:rFonts w:ascii="Courier New" w:hAnsi="Courier New" w:cs="Courier New" w:hint="default"/>
+      </w:rPr>
+    </w:lvl>
+    <w:lvl w:ilvl="1" w:tplc="04090003" w:tentative="1">
+      <w:start w:val="1"/>
+      <w:numFmt w:val="bullet"/>
+      <w:lvlText w:val="o"/>
+      <w:lvlJc w:val="left"/>
+      <w:pPr>
+        <w:ind w:left="1440" w:hanging="360"/>
+      </w:pPr>
+      <w:rPr>
+        <w:rFonts w:ascii="Courier New" w:hAnsi="Courier New" w:cs="Courier New" w:hint="default"/>
+      </w:rPr>
+    </w:lvl>
+    <w:lvl w:ilvl="2" w:tplc="04090005" w:tentative="1">
+      <w:start w:val="1"/>
+      <w:numFmt w:val="bullet"/>
+      <w:lvlText w:val=""/>
+      <w:lvlJc w:val="left"/>
+      <w:pPr>
+        <w:ind w:left="2160" w:hanging="360"/>
+      </w:pPr>
+      <w:rPr>
+        <w:rFonts w:ascii="Wingdings" w:hAnsi="Wingdings" w:hint="default"/>
+      </w:rPr>
+    </w:lvl>
+    <w:lvl w:ilvl="3" w:tplc="04090001" w:tentative="1">
+      <w:start w:val="1"/>
+      <w:numFmt w:val="bullet"/>
+      <w:lvlText w:val=""/>
+      <w:lvlJc w:val="left"/>
+      <w:pPr>
+        <w:ind w:left="2880" w:hanging="360"/>
+      </w:pPr>
+      <w:rPr>
+        <w:rFonts w:ascii="Symbol" w:hAnsi="Symbol" w:hint="default"/>
+      </w:rPr>
+    </w:lvl>
+    <w:lvl w:ilvl="4" w:tplc="04090003" w:tentative="1">
+      <w:start w:val="1"/>
+      <w:numFmt w:val="bullet"/>
+      <w:lvlText w:val="o"/>
+      <w:lvlJc w:val="left"/>
+      <w:pPr>
+        <w:ind w:left="3600" w:hanging="360"/>
+      </w:pPr>
+      <w:rPr>
+        <w:rFonts w:ascii="Courier New" w:hAnsi="Courier New" w:cs="Courier New" w:hint="default"/>
+      </w:rPr>
+    </w:lvl>
+    <w:lvl w:ilvl="5" w:tplc="04090005" w:tentative="1">
+      <w:start w:val="1"/>
+      <w:numFmt w:val="bullet"/>
+      <w:lvlText w:val=""/>
+      <w:lvlJc w:val="left"/>
+      <w:pPr>
+        <w:ind w:left="4320" w:hanging="360"/>
+      </w:pPr>
+      <w:rPr>
+        <w:rFonts w:ascii="Wingdings" w:hAnsi="Wingdings" w:hint="default"/>
+      </w:rPr>
+    </w:lvl>
+    <w:lvl w:ilvl="6" w:tplc="04090001" w:tentative="1">
+      <w:start w:val="1"/>
+      <w:numFmt w:val="bullet"/>
+      <w:lvlText w:val=""/>
+      <w:lvlJc w:val="left"/>
+      <w:pPr>
+        <w:ind w:left="5040" w:hanging="360"/>
+      </w:pPr>
+      <w:rPr>
+        <w:rFonts w:ascii="Symbol" w:hAnsi="Symbol" w:hint="default"/>
+      </w:rPr>
+    </w:lvl>
+    <w:lvl w:ilvl="7" w:tplc="04090003" w:tentative="1">
+      <w:start w:val="1"/>
+      <w:numFmt w:val="bullet"/>
+      <w:lvlText w:val="o"/>
+      <w:lvlJc w:val="left"/>
+      <w:pPr>
+        <w:ind w:left="5760" w:hanging="360"/>
+      </w:pPr>
+      <w:rPr>
+        <w:rFonts w:ascii="Courier New" w:hAnsi="Courier New" w:cs="Courier New" w:hint="default"/>
+      </w:rPr>
+    </w:lvl>
+    <w:lvl w:ilvl="8" w:tplc="04090005" w:tentative="1">
+      <w:start w:val="1"/>
+      <w:numFmt w:val="bullet"/>
+      <w:lvlText w:val=""/>
+      <w:lvlJc w:val="left"/>
+      <w:pPr>
+        <w:ind w:left="6480" w:hanging="360"/>
+      </w:pPr>
+      <w:rPr>
+        <w:rFonts w:ascii="Wingdings" w:hAnsi="Wingdings" w:hint="default"/>
+      </w:rPr>
+    </w:lvl>
+  </w:abstractNum>
+  <w:abstractNum w:abstractNumId="2" w15:restartNumberingAfterBreak="0">
+    <w:nsid w:val="45DF3883"/>
+    <w:multiLevelType w:val="hybridMultilevel"/>
+    <w:tmpl w:val="884EC39A"/>
+    <w:lvl w:ilvl="0" w:tplc="04090003">
+      <w:start w:val="1"/>
+      <w:numFmt w:val="bullet"/>
+      <w:lvlText w:val="o"/>
+      <w:lvlJc w:val="left"/>
+      <w:pPr>
+        <w:ind w:left="720" w:hanging="360"/>
+      </w:pPr>
+      <w:rPr>
+        <w:rFonts w:ascii="Courier New" w:hAnsi="Courier New" w:cs="Courier New" w:hint="default"/>
+      </w:rPr>
+    </w:lvl>
+    <w:lvl w:ilvl="1" w:tplc="04090003">
+      <w:start w:val="1"/>
+      <w:numFmt w:val="bullet"/>
+      <w:lvlText w:val="o"/>
+      <w:lvlJc w:val="left"/>
+      <w:pPr>
+        <w:ind w:left="1440" w:hanging="360"/>
+      </w:pPr>
+      <w:rPr>
+        <w:rFonts w:ascii="Courier New" w:hAnsi="Courier New" w:cs="Courier New" w:hint="default"/>
+      </w:rPr>
+    </w:lvl>
+    <w:lvl w:ilvl="2" w:tplc="04090005">
+      <w:start w:val="1"/>
+      <w:numFmt w:val="bullet"/>
+      <w:lvlText w:val=""/>
+      <w:lvlJc w:val="left"/>
+      <w:pPr>
+        <w:ind w:left="2160" w:hanging="360"/>
+      </w:pPr>
+      <w:rPr>
+        <w:rFonts w:ascii="Wingdings" w:hAnsi="Wingdings" w:hint="default"/>
+      </w:rPr>
+    </w:lvl>
+    <w:lvl w:ilvl="3" w:tplc="04090001" w:tentative="1">
+      <w:start w:val="1"/>
+      <w:numFmt w:val="bullet"/>
+      <w:lvlText w:val=""/>
+      <w:lvlJc w:val="left"/>
+      <w:pPr>
+        <w:ind w:left="2880" w:hanging="360"/>
+      </w:pPr>
+      <w:rPr>
+        <w:rFonts w:ascii="Symbol" w:hAnsi="Symbol" w:hint="default"/>
+      </w:rPr>
+    </w:lvl>
+    <w:lvl w:ilvl="4" w:tplc="04090003" w:tentative="1">
+      <w:start w:val="1"/>
+      <w:numFmt w:val="bullet"/>
+      <w:lvlText w:val="o"/>
+      <w:lvlJc w:val="left"/>
+      <w:pPr>
+        <w:ind w:left="3600" w:hanging="360"/>
+      </w:pPr>
+      <w:rPr>
+        <w:rFonts w:ascii="Courier New" w:hAnsi="Courier New" w:cs="Courier New" w:hint="default"/>
+      </w:rPr>
+    </w:lvl>
+    <w:lvl w:ilvl="5" w:tplc="04090005" w:tentative="1">
+      <w:start w:val="1"/>
+      <w:numFmt w:val="bullet"/>
+      <w:lvlText w:val=""/>
+      <w:lvlJc w:val="left"/>
+      <w:pPr>
+        <w:ind w:left="4320" w:hanging="360"/>
+      </w:pPr>
+      <w:rPr>
+        <w:rFonts w:ascii="Wingdings" w:hAnsi="Wingdings" w:hint="default"/>
+      </w:rPr>
+    </w:lvl>
+    <w:lvl w:ilvl="6" w:tplc="04090001" w:tentative="1">
+      <w:start w:val="1"/>
+      <w:numFmt w:val="bullet"/>
+      <w:lvlText w:val=""/>
+      <w:lvlJc w:val="left"/>
+      <w:pPr>
+        <w:ind w:left="5040" w:hanging="360"/>
+      </w:pPr>
+      <w:rPr>
+        <w:rFonts w:ascii="Symbol" w:hAnsi="Symbol" w:hint="default"/>
+      </w:rPr>
+    </w:lvl>
+    <w:lvl w:ilvl="7" w:tplc="04090003" w:tentative="1">
+      <w:start w:val="1"/>
+      <w:numFmt w:val="bullet"/>
+      <w:lvlText w:val="o"/>
+      <w:lvlJc w:val="left"/>
+      <w:pPr>
+        <w:ind w:left="5760" w:hanging="360"/>
+      </w:pPr>
+      <w:rPr>
+        <w:rFonts w:ascii="Courier New" w:hAnsi="Courier New" w:cs="Courier New" w:hint="default"/>
+      </w:rPr>
+    </w:lvl>
+    <w:lvl w:ilvl="8" w:tplc="04090005" w:tentative="1">
+      <w:start w:val="1"/>
+      <w:numFmt w:val="bullet"/>
+      <w:lvlText w:val=""/>
+      <w:lvlJc w:val="left"/>
+      <w:pPr>
+        <w:ind w:left="6480" w:hanging="360"/>
+      </w:pPr>
+      <w:rPr>
+        <w:rFonts w:ascii="Wingdings" w:hAnsi="Wingdings" w:hint="default"/>
+      </w:rPr>
+    </w:lvl>
+  </w:abstractNum>
+  <w:abstractNum w:abstractNumId="3" w15:restartNumberingAfterBreak="0">
+    <w:nsid w:val="587B3899"/>
+    <w:multiLevelType w:val="hybridMultilevel"/>
+    <w:tmpl w:val="51D840E0"/>
+    <w:lvl w:ilvl="0" w:tplc="0409000F">
+      <w:start w:val="1"/>
+      <w:numFmt w:val="decimal"/>
+      <w:lvlText w:val="%1."/>
+      <w:lvlJc w:val="left"/>
+      <w:pPr>
+        <w:ind w:left="720" w:hanging="360"/>
+      </w:pPr>
+    </w:lvl>
+    <w:lvl w:ilvl="1" w:tplc="04090019">
+      <w:start w:val="1"/>
+      <w:numFmt w:val="lowerLetter"/>
+      <w:lvlText w:val="%2."/>
+      <w:lvlJc w:val="left"/>
+      <w:pPr>
+        <w:ind w:left="1440" w:hanging="360"/>
+      </w:pPr>
+    </w:lvl>
+    <w:lvl w:ilvl="2" w:tplc="0409001B">
+      <w:start w:val="1"/>
+      <w:numFmt w:val="lowerRoman"/>
+      <w:lvlText w:val="%3."/>
+      <w:lvlJc w:val="right"/>
+      <w:pPr>
+        <w:ind w:left="2160" w:hanging="180"/>
+      </w:pPr>
+    </w:lvl>
+    <w:lvl w:ilvl="3" w:tplc="0409000F">
+      <w:start w:val="1"/>
+      <w:numFmt w:val="decimal"/>
+      <w:lvlText w:val="%4."/>
+      <w:lvlJc w:val="left"/>
+      <w:pPr>
+        <w:ind w:left="2880" w:hanging="360"/>
+      </w:pPr>
+    </w:lvl>
+    <w:lvl w:ilvl="4" w:tplc="04090019">
+      <w:start w:val="1"/>
+      <w:numFmt w:val="lowerLetter"/>
+      <w:lvlText w:val="%5."/>
+      <w:lvlJc w:val="left"/>
+      <w:pPr>
+        <w:ind w:left="3600" w:hanging="360"/>
+      </w:pPr>
+    </w:lvl>
+    <w:lvl w:ilvl="5" w:tplc="0409001B">
+      <w:start w:val="1"/>
+      <w:numFmt w:val="lowerRoman"/>
+      <w:lvlText w:val="%6."/>
+      <w:lvlJc w:val="right"/>
+      <w:pPr>
+        <w:ind w:left="4320" w:hanging="180"/>
+      </w:pPr>
+    </w:lvl>
+    <w:lvl w:ilvl="6" w:tplc="0409000F">
+      <w:start w:val="1"/>
+      <w:numFmt w:val="decimal"/>
+      <w:lvlText w:val="%7."/>
+      <w:lvlJc w:val="left"/>
+      <w:pPr>
+        <w:ind w:left="5040" w:hanging="360"/>
+      </w:pPr>
+    </w:lvl>
+    <w:lvl w:ilvl="7" w:tplc="04090019">
+      <w:start w:val="1"/>
+      <w:numFmt w:val="lowerLetter"/>
+      <w:lvlText w:val="%8."/>
+      <w:lvlJc w:val="left"/>
+      <w:pPr>
+        <w:ind w:left="5760" w:hanging="360"/>
+      </w:pPr>
+    </w:lvl>
+    <w:lvl w:ilvl="8" w:tplc="0409001B">
+      <w:start w:val="1"/>
+      <w:numFmt w:val="lowerRoman"/>
+      <w:lvlText w:val="%9."/>
+      <w:lvlJc w:val="right"/>
+      <w:pPr>
+        <w:ind w:left="6480" w:hanging="180"/>
+      </w:pPr>
+    </w:lvl>
+  </w:abstractNum>
   <w:num w:numId="1" w16cid:durableId="1762407403">
     <w:abstractNumId w:val="0"/>
+  </w:num>
+  <w:num w:numId="2" w16cid:durableId="1125007608">
+    <w:abstractNumId w:val="1"/>
+  </w:num>
+  <w:num w:numId="3" w16cid:durableId="561870680">
+    <w:abstractNumId w:val="2"/>
+  </w:num>
+  <w:num w:numId="4" w16cid:durableId="520169073">
+    <w:abstractNumId w:val="3"/>
+    <w:lvlOverride w:ilvl="0">
+      <w:startOverride w:val="1"/>
+    </w:lvlOverride>
+    <w:lvlOverride w:ilvl="1">
+      <w:startOverride w:val="1"/>
+    </w:lvlOverride>
+    <w:lvlOverride w:ilvl="2">
+      <w:startOverride w:val="1"/>
+    </w:lvlOverride>
+    <w:lvlOverride w:ilvl="3">
+      <w:startOverride w:val="1"/>
+    </w:lvlOverride>
+    <w:lvlOverride w:ilvl="4">
+      <w:startOverride w:val="1"/>
+    </w:lvlOverride>
+    <w:lvlOverride w:ilvl="5">
+      <w:startOverride w:val="1"/>
+    </w:lvlOverride>
+    <w:lvlOverride w:ilvl="6">
+      <w:startOverride w:val="1"/>
+    </w:lvlOverride>
+    <w:lvlOverride w:ilvl="7">
+      <w:startOverride w:val="1"/>
+    </w:lvlOverride>
+    <w:lvlOverride w:ilvl="8">
+      <w:startOverride w:val="1"/>
+    </w:lvlOverride>
   </w:num>
 </w:numbering>
 </file>

</xml_diff>